<commit_message>
Updated non-standard programming language.
Updated Construction Strategy(4th Paragraph) on the use of non-standard
programming language.
</commit_message>
<xml_diff>
--- a/SWConstructionStrategy.docx
+++ b/SWConstructionStrategy.docx
@@ -1,6 +1,6 @@
 
 <file path=word/document.xml><?xml version="1.0" encoding="utf-8"?>
-<w:document xmlns:ve="http://schemas.openxmlformats.org/markup-compatibility/2006" xmlns:o="urn:schemas-microsoft-com:office:office" xmlns:r="http://schemas.openxmlformats.org/officeDocument/2006/relationships" xmlns:m="http://schemas.openxmlformats.org/officeDocument/2006/math" xmlns:v="urn:schemas-microsoft-com:vml" xmlns:wp="http://schemas.openxmlformats.org/drawingml/2006/wordprocessingDrawing" xmlns:w10="urn:schemas-microsoft-com:office:word" xmlns:w="http://schemas.openxmlformats.org/wordprocessingml/2006/main" xmlns:wne="http://schemas.microsoft.com/office/word/2006/wordml">
+<w:document xmlns:wpc="http://schemas.microsoft.com/office/word/2010/wordprocessingCanvas" xmlns:mc="http://schemas.openxmlformats.org/markup-compatibility/2006" xmlns:o="urn:schemas-microsoft-com:office:office" xmlns:r="http://schemas.openxmlformats.org/officeDocument/2006/relationships" xmlns:m="http://schemas.openxmlformats.org/officeDocument/2006/math" xmlns:v="urn:schemas-microsoft-com:vml" xmlns:wp14="http://schemas.microsoft.com/office/word/2010/wordprocessingDrawing" xmlns:wp="http://schemas.openxmlformats.org/drawingml/2006/wordprocessingDrawing" xmlns:w10="urn:schemas-microsoft-com:office:word" xmlns:w="http://schemas.openxmlformats.org/wordprocessingml/2006/main" xmlns:w14="http://schemas.microsoft.com/office/word/2010/wordml" xmlns:w15="http://schemas.microsoft.com/office/word/2012/wordml" xmlns:wpg="http://schemas.microsoft.com/office/word/2010/wordprocessingGroup" xmlns:wpi="http://schemas.microsoft.com/office/word/2010/wordprocessingInk" xmlns:wne="http://schemas.microsoft.com/office/word/2006/wordml" xmlns:wps="http://schemas.microsoft.com/office/word/2010/wordprocessingShape" mc:Ignorable="w14 w15 wp14">
   <w:background w:color="FFFFFF"/>
   <w:body>
     <w:p>
@@ -254,7 +254,16 @@
           <w:sz w:val="24"/>
         </w:rPr>
         <w:tab/>
-        <w:t>Programmers could work in pairs or individually, depending on the load of the feature they are working on.</w:t>
+        <w:t>Programmers could work in pairs or individua</w:t>
+      </w:r>
+      <w:bookmarkStart w:id="4" w:name="_GoBack"/>
+      <w:bookmarkEnd w:id="4"/>
+      <w:r>
+        <w:rPr>
+          <w:rFonts w:ascii="Calibri" w:eastAsia="Calibri" w:hAnsi="Calibri" w:cs="Calibri"/>
+          <w:sz w:val="24"/>
+        </w:rPr>
+        <w:t>lly, depending on the load of the feature they are working on.</w:t>
       </w:r>
     </w:p>
     <w:p>
@@ -271,20 +280,83 @@
         </w:rPr>
         <w:tab/>
       </w:r>
-      <w:commentRangeStart w:id="4"/>
-      <w:r>
-        <w:rPr>
-          <w:rFonts w:ascii="Calibri" w:eastAsia="Calibri" w:hAnsi="Calibri" w:cs="Calibri"/>
-          <w:sz w:val="24"/>
-        </w:rPr>
-        <w:t xml:space="preserve">Programmers are discouraged to use non-standard language features as other programmers who are not familiar with the non standard language features will be forced to be familiar with it. This, of course, could be overridden if the whole group is to decide on a non-standard language feature. </w:t>
-      </w:r>
-      <w:commentRangeEnd w:id="4"/>
+      <w:r>
+        <w:rPr>
+          <w:rFonts w:ascii="Calibri" w:eastAsia="Calibri" w:hAnsi="Calibri" w:cs="Calibri"/>
+          <w:sz w:val="24"/>
+        </w:rPr>
+        <w:t xml:space="preserve">On the subject of using non-standard </w:t>
+      </w:r>
+      <w:r>
+        <w:rPr>
+          <w:rFonts w:ascii="Calibri" w:eastAsia="Calibri" w:hAnsi="Calibri" w:cs="Calibri"/>
+          <w:sz w:val="24"/>
+        </w:rPr>
+        <w:t>programming features such as custom Java libraries, p</w:t>
+      </w:r>
+      <w:commentRangeStart w:id="5"/>
+      <w:r>
+        <w:rPr>
+          <w:rFonts w:ascii="Calibri" w:eastAsia="Calibri" w:hAnsi="Calibri" w:cs="Calibri"/>
+          <w:sz w:val="24"/>
+        </w:rPr>
+        <w:t>rogrammers are discouraged to use non-standard language features as other programmers wh</w:t>
+      </w:r>
+      <w:r>
+        <w:rPr>
+          <w:rFonts w:ascii="Calibri" w:eastAsia="Calibri" w:hAnsi="Calibri" w:cs="Calibri"/>
+          <w:sz w:val="24"/>
+        </w:rPr>
+        <w:t>o are not familiar with the non-</w:t>
+      </w:r>
+      <w:r>
+        <w:rPr>
+          <w:rFonts w:ascii="Calibri" w:eastAsia="Calibri" w:hAnsi="Calibri" w:cs="Calibri"/>
+          <w:sz w:val="24"/>
+        </w:rPr>
+        <w:t>standard language feature</w:t>
+      </w:r>
+      <w:r>
+        <w:rPr>
+          <w:rFonts w:ascii="Calibri" w:eastAsia="Calibri" w:hAnsi="Calibri" w:cs="Calibri"/>
+          <w:sz w:val="24"/>
+        </w:rPr>
+        <w:t xml:space="preserve"> will be forced to be familiar with it</w:t>
+      </w:r>
+      <w:r>
+        <w:rPr>
+          <w:rFonts w:ascii="Calibri" w:eastAsia="Calibri" w:hAnsi="Calibri" w:cs="Calibri"/>
+          <w:sz w:val="24"/>
+        </w:rPr>
+        <w:t>, thus leading to time-consuming effects</w:t>
+      </w:r>
+      <w:r>
+        <w:rPr>
+          <w:rFonts w:ascii="Calibri" w:eastAsia="Calibri" w:hAnsi="Calibri" w:cs="Calibri"/>
+          <w:sz w:val="24"/>
+        </w:rPr>
+        <w:t>. This, of course, could be overridden if the whole group is to decide on a non-standard language feature</w:t>
+      </w:r>
+      <w:r>
+        <w:rPr>
+          <w:rFonts w:ascii="Calibri" w:eastAsia="Calibri" w:hAnsi="Calibri" w:cs="Calibri"/>
+          <w:sz w:val="24"/>
+        </w:rPr>
+        <w:t>(s)</w:t>
+      </w:r>
+      <w:r>
+        <w:rPr>
+          <w:rFonts w:ascii="Calibri" w:eastAsia="Calibri" w:hAnsi="Calibri" w:cs="Calibri"/>
+          <w:sz w:val="24"/>
+        </w:rPr>
+        <w:t xml:space="preserve">. </w:t>
+      </w:r>
+      <w:commentRangeEnd w:id="5"/>
       <w:r>
         <w:rPr>
           <w:rStyle w:val="CommentReference"/>
         </w:rPr>
-        <w:commentReference w:id="4"/>
+        <w:commentReference w:id="5"/>
       </w:r>
     </w:p>
     <w:p>
@@ -326,7 +398,7 @@
         </w:rPr>
         <w:tab/>
       </w:r>
-      <w:commentRangeStart w:id="5"/>
+      <w:commentRangeStart w:id="6"/>
       <w:r>
         <w:rPr>
           <w:rFonts w:ascii="Calibri" w:eastAsia="Calibri" w:hAnsi="Calibri" w:cs="Calibri"/>
@@ -347,19 +419,43 @@
         </w:rPr>
         <w:t>Before the branch can be merged to the parent branch, QAs should have tested the branch before merging it to the master branch to see if the system still follows the criteria and is bug-free as much as possible.</w:t>
       </w:r>
-      <w:commentRangeEnd w:id="5"/>
+      <w:commentRangeEnd w:id="6"/>
       <w:r>
         <w:rPr>
           <w:rStyle w:val="CommentReference"/>
         </w:rPr>
-        <w:commentReference w:id="5"/>
-      </w:r>
-      <w:r>
-        <w:rPr>
-          <w:rFonts w:ascii="Calibri" w:eastAsia="Calibri" w:hAnsi="Calibri" w:cs="Calibri"/>
-          <w:sz w:val="24"/>
-        </w:rPr>
-        <w:t xml:space="preserve"> Members of the group should check on the Github repositories for revisions. Members should also notify other members about revisions in the code through</w:t>
+        <w:commentReference w:id="6"/>
+      </w:r>
+      <w:r>
+        <w:rPr>
+          <w:rFonts w:ascii="Calibri" w:eastAsia="Calibri" w:hAnsi="Calibri" w:cs="Calibri"/>
+          <w:sz w:val="24"/>
+        </w:rPr>
+        <w:t xml:space="preserve"> Members of the group should check on the </w:t>
+      </w:r>
+      <w:proofErr w:type="spellStart"/>
+      <w:r>
+        <w:rPr>
+          <w:rFonts w:ascii="Calibri" w:eastAsia="Calibri" w:hAnsi="Calibri" w:cs="Calibri"/>
+          <w:sz w:val="24"/>
+        </w:rPr>
+        <w:t>Github</w:t>
+      </w:r>
+      <w:proofErr w:type="spellEnd"/>
+      <w:r>
+        <w:rPr>
+          <w:rFonts w:ascii="Calibri" w:eastAsia="Calibri" w:hAnsi="Calibri" w:cs="Calibri"/>
+          <w:sz w:val="24"/>
+        </w:rPr>
+        <w:t xml:space="preserve"> repositories </w:t>
+      </w:r>
+      <w:r>
+        <w:rPr>
+          <w:rFonts w:ascii="Calibri" w:eastAsia="Calibri" w:hAnsi="Calibri" w:cs="Calibri"/>
+          <w:sz w:val="24"/>
+        </w:rPr>
+        <w:lastRenderedPageBreak/>
+        <w:t>for revisions. Members should also notify other members about revisions in the code through</w:t>
       </w:r>
       <w:r>
         <w:rPr>
@@ -387,7 +483,6 @@
           <w:color w:val="38761D"/>
           <w:sz w:val="28"/>
         </w:rPr>
-        <w:lastRenderedPageBreak/>
         <w:t>Code Review</w:t>
       </w:r>
     </w:p>
@@ -400,7 +495,7 @@
           <w:sz w:val="24"/>
         </w:rPr>
       </w:pPr>
-      <w:commentRangeStart w:id="6"/>
+      <w:commentRangeStart w:id="7"/>
       <w:r>
         <w:rPr>
           <w:rFonts w:ascii="Calibri" w:eastAsia="Calibri" w:hAnsi="Calibri" w:cs="Calibri"/>
@@ -408,7 +503,7 @@
         </w:rPr>
         <w:t xml:space="preserve">Fellow programmers should consciously and systematically check each other’s code for mistakes and bugs. It is to make sure that the code that gets into the system is well thought of and has gone through the brain of more than one person. </w:t>
       </w:r>
-      <w:commentRangeStart w:id="7"/>
+      <w:commentRangeStart w:id="8"/>
       <w:r>
         <w:rPr>
           <w:rFonts w:ascii="Calibri" w:eastAsia="Calibri" w:hAnsi="Calibri" w:cs="Calibri"/>
@@ -416,6 +511,20 @@
         </w:rPr>
         <w:t xml:space="preserve">This way, refactoring is done on a regular basis, keeping the code neat and more correct. </w:t>
       </w:r>
+      <w:commentRangeEnd w:id="8"/>
+      <w:r>
+        <w:rPr>
+          <w:rStyle w:val="CommentReference"/>
+        </w:rPr>
+        <w:commentReference w:id="8"/>
+      </w:r>
+      <w:r>
+        <w:rPr>
+          <w:rFonts w:ascii="Calibri" w:eastAsia="Calibri" w:hAnsi="Calibri" w:cs="Calibri"/>
+          <w:sz w:val="24"/>
+        </w:rPr>
+        <w:t>This would also allow the programmers to understand the code and provide feedbacks.</w:t>
+      </w:r>
       <w:commentRangeEnd w:id="7"/>
       <w:r>
         <w:rPr>
@@ -423,22 +532,6 @@
         </w:rPr>
         <w:commentReference w:id="7"/>
       </w:r>
-      <w:r>
-        <w:rPr>
-          <w:rFonts w:ascii="Calibri" w:eastAsia="Calibri" w:hAnsi="Calibri" w:cs="Calibri"/>
-          <w:sz w:val="24"/>
-        </w:rPr>
-        <w:t>This would also allow the programmers to understand the code and provide feedbacks.</w:t>
-      </w:r>
-      <w:commentRangeEnd w:id="6"/>
-      <w:r>
-        <w:rPr>
-          <w:rStyle w:val="CommentReference"/>
-        </w:rPr>
-        <w:commentReference w:id="6"/>
-      </w:r>
-      <w:bookmarkStart w:id="8" w:name="_GoBack"/>
-      <w:bookmarkEnd w:id="8"/>
       <w:r>
         <w:rPr>
           <w:rFonts w:ascii="Calibri" w:eastAsia="Calibri" w:hAnsi="Calibri" w:cs="Calibri"/>
@@ -564,7 +657,23 @@
           <w:sz w:val="24"/>
         </w:rPr>
         <w:tab/>
-        <w:t>In Java, errors are handled by an exception object. Using exceptions will allow the application to recover gracefully from errors and other exceptional events. Another way to recover from errors is by error logging. This captures the data that was being processed when the application crashed. It give the programmers the information necessary to fix them quickly.</w:t>
+        <w:t xml:space="preserve">In Java, errors are handled by an exception object. Using exceptions will allow the </w:t>
+      </w:r>
+      <w:proofErr w:type="gramStart"/>
+      <w:r>
+        <w:rPr>
+          <w:rFonts w:ascii="Calibri" w:eastAsia="Calibri" w:hAnsi="Calibri" w:cs="Calibri"/>
+          <w:sz w:val="24"/>
+        </w:rPr>
+        <w:t>application</w:t>
+      </w:r>
+      <w:proofErr w:type="gramEnd"/>
+      <w:r>
+        <w:rPr>
+          <w:rFonts w:ascii="Calibri" w:eastAsia="Calibri" w:hAnsi="Calibri" w:cs="Calibri"/>
+          <w:sz w:val="24"/>
+        </w:rPr>
+        <w:t xml:space="preserve"> to recover gracefully from errors and other exceptional events. Another way to recover from errors is by error logging. This captures the data that was being processed when the application crashed. It give the programmers the information necessary to fix them quickly.</w:t>
       </w:r>
     </w:p>
     <w:sectPr>
@@ -578,7 +687,7 @@
 </file>
 
 <file path=word/comments.xml><?xml version="1.0" encoding="utf-8"?>
-<w:comments xmlns:ve="http://schemas.openxmlformats.org/markup-compatibility/2006" xmlns:o="urn:schemas-microsoft-com:office:office" xmlns:r="http://schemas.openxmlformats.org/officeDocument/2006/relationships" xmlns:m="http://schemas.openxmlformats.org/officeDocument/2006/math" xmlns:v="urn:schemas-microsoft-com:vml" xmlns:wp="http://schemas.openxmlformats.org/drawingml/2006/wordprocessingDrawing" xmlns:w10="urn:schemas-microsoft-com:office:word" xmlns:w="http://schemas.openxmlformats.org/wordprocessingml/2006/main" xmlns:wne="http://schemas.microsoft.com/office/word/2006/wordml">
+<w:comments xmlns:wpc="http://schemas.microsoft.com/office/word/2010/wordprocessingCanvas" xmlns:mc="http://schemas.openxmlformats.org/markup-compatibility/2006" xmlns:o="urn:schemas-microsoft-com:office:office" xmlns:r="http://schemas.openxmlformats.org/officeDocument/2006/relationships" xmlns:m="http://schemas.openxmlformats.org/officeDocument/2006/math" xmlns:v="urn:schemas-microsoft-com:vml" xmlns:wp14="http://schemas.microsoft.com/office/word/2010/wordprocessingDrawing" xmlns:wp="http://schemas.openxmlformats.org/drawingml/2006/wordprocessingDrawing" xmlns:w10="urn:schemas-microsoft-com:office:word" xmlns:w="http://schemas.openxmlformats.org/wordprocessingml/2006/main" xmlns:w14="http://schemas.microsoft.com/office/word/2010/wordml" xmlns:w15="http://schemas.microsoft.com/office/word/2012/wordml" xmlns:wpg="http://schemas.microsoft.com/office/word/2010/wordprocessingGroup" xmlns:wpi="http://schemas.microsoft.com/office/word/2010/wordprocessingInk" xmlns:wne="http://schemas.microsoft.com/office/word/2006/wordml" xmlns:wps="http://schemas.microsoft.com/office/word/2010/wordprocessingShape" mc:Ignorable="w14 w15 wp14">
   <w:comment w:id="0" w:author="Olivia Mae  C. Marasigan" w:date="2015-02-15T20:41:00Z" w:initials="OMCM">
     <w:p>
       <w:pPr>
@@ -623,7 +732,15 @@
         <w:annotationRef/>
       </w:r>
       <w:r>
-        <w:t>Is that all the reason why use Eclipse over Netbeans or text editors?</w:t>
+        <w:t xml:space="preserve">Is that all the reason why use Eclipse over </w:t>
+      </w:r>
+      <w:proofErr w:type="spellStart"/>
+      <w:r>
+        <w:t>Netbeans</w:t>
+      </w:r>
+      <w:proofErr w:type="spellEnd"/>
+      <w:r>
+        <w:t xml:space="preserve"> or text editors?</w:t>
       </w:r>
     </w:p>
   </w:comment>
@@ -643,7 +760,7 @@
       </w:r>
     </w:p>
   </w:comment>
-  <w:comment w:id="4" w:author="Olivia Mae  C. Marasigan" w:date="2015-02-15T20:38:00Z" w:initials="OMCM">
+  <w:comment w:id="5" w:author="Olivia Mae  C. Marasigan" w:date="2015-02-15T20:38:00Z" w:initials="OMCM">
     <w:p>
       <w:pPr>
         <w:pStyle w:val="CommentText"/>
@@ -659,7 +776,7 @@
       </w:r>
     </w:p>
   </w:comment>
-  <w:comment w:id="5" w:author="Olivia Mae  C. Marasigan" w:date="2015-02-15T20:46:00Z" w:initials="OMCM">
+  <w:comment w:id="6" w:author="Olivia Mae  C. Marasigan" w:date="2015-02-15T20:46:00Z" w:initials="OMCM">
     <w:p>
       <w:pPr>
         <w:pStyle w:val="CommentText"/>
@@ -675,7 +792,7 @@
       </w:r>
     </w:p>
   </w:comment>
-  <w:comment w:id="7" w:author="Olivia Mae  C. Marasigan" w:date="2015-02-15T20:48:00Z" w:initials="OMCM">
+  <w:comment w:id="8" w:author="Olivia Mae  C. Marasigan" w:date="2015-02-15T20:48:00Z" w:initials="OMCM">
     <w:p>
       <w:pPr>
         <w:pStyle w:val="CommentText"/>
@@ -694,7 +811,7 @@
       </w:r>
     </w:p>
   </w:comment>
-  <w:comment w:id="6" w:author="Olivia Mae  C. Marasigan" w:date="2015-02-15T20:47:00Z" w:initials="OMCM">
+  <w:comment w:id="7" w:author="Olivia Mae  C. Marasigan" w:date="2015-02-15T20:47:00Z" w:initials="OMCM">
     <w:p>
       <w:pPr>
         <w:pStyle w:val="CommentText"/>
@@ -706,7 +823,15 @@
         <w:annotationRef/>
       </w:r>
       <w:r>
-        <w:t>After programmers check each others code, will they correct it themselves or will they ask the original author of the code to correct it?</w:t>
+        <w:t xml:space="preserve">After programmers check </w:t>
+      </w:r>
+      <w:proofErr w:type="spellStart"/>
+      <w:r>
+        <w:t>each others</w:t>
+      </w:r>
+      <w:proofErr w:type="spellEnd"/>
+      <w:r>
+        <w:t xml:space="preserve"> code, will they correct it themselves or will they ask the original author of the code to correct it?</w:t>
       </w:r>
     </w:p>
   </w:comment>
@@ -715,16 +840,14 @@
 
 <file path=word/commentsExtended.xml><?xml version="1.0" encoding="utf-8"?>
 <w15:commentsEx xmlns:wpc="http://schemas.microsoft.com/office/word/2010/wordprocessingCanvas" xmlns:mc="http://schemas.openxmlformats.org/markup-compatibility/2006" xmlns:o="urn:schemas-microsoft-com:office:office" xmlns:r="http://schemas.openxmlformats.org/officeDocument/2006/relationships" xmlns:m="http://schemas.openxmlformats.org/officeDocument/2006/math" xmlns:v="urn:schemas-microsoft-com:vml" xmlns:wp14="http://schemas.microsoft.com/office/word/2010/wordprocessingDrawing" xmlns:wp="http://schemas.openxmlformats.org/drawingml/2006/wordprocessingDrawing" xmlns:w10="urn:schemas-microsoft-com:office:word" xmlns:w="http://schemas.openxmlformats.org/wordprocessingml/2006/main" xmlns:w14="http://schemas.microsoft.com/office/word/2010/wordml" xmlns:w15="http://schemas.microsoft.com/office/word/2012/wordml" xmlns:wpg="http://schemas.microsoft.com/office/word/2010/wordprocessingGroup" xmlns:wpi="http://schemas.microsoft.com/office/word/2010/wordprocessingInk" xmlns:wne="http://schemas.microsoft.com/office/word/2006/wordml" xmlns:wps="http://schemas.microsoft.com/office/word/2010/wordprocessingShape" mc:Ignorable="w14 w15 wp14">
-  <w15:commentEx w15:paraId="2029E2CC" w15:done="0"/>
-  <w15:commentEx w15:paraId="01EE60DD" w15:done="0"/>
-  <w15:commentEx w15:paraId="3106ACF7" w15:done="0"/>
-  <w15:commentEx w15:paraId="68265FCA" w15:done="0"/>
-  <w15:commentEx w15:paraId="2335B3FB" w15:done="0"/>
-  <w15:commentEx w15:paraId="506C08B7" w15:done="0"/>
-  <w15:commentEx w15:paraId="5B972EC5" w15:done="0"/>
-  <w15:commentEx w15:paraId="51EA10AF" w15:done="0"/>
-  <w15:commentEx w15:paraId="1B8EF09A" w15:done="0"/>
-  <w15:commentEx w15:paraId="55B1146B" w15:done="0"/>
+  <w15:commentEx w15:paraId="15D59D9F" w15:done="0"/>
+  <w15:commentEx w15:paraId="3F0C9A5A" w15:done="0"/>
+  <w15:commentEx w15:paraId="618A545F" w15:done="0"/>
+  <w15:commentEx w15:paraId="12D3AD03" w15:done="0"/>
+  <w15:commentEx w15:paraId="5DA1002A" w15:done="0"/>
+  <w15:commentEx w15:paraId="04902E51" w15:done="0"/>
+  <w15:commentEx w15:paraId="2A4D91D9" w15:done="0"/>
+  <w15:commentEx w15:paraId="7CE1030D" w15:done="0"/>
 </w15:commentsEx>
 </file>
 
@@ -737,7 +860,7 @@
 </file>
 
 <file path=word/styles.xml><?xml version="1.0" encoding="utf-8"?>
-<w:styles xmlns:r="http://schemas.openxmlformats.org/officeDocument/2006/relationships" xmlns:w="http://schemas.openxmlformats.org/wordprocessingml/2006/main">
+<w:styles xmlns:mc="http://schemas.openxmlformats.org/markup-compatibility/2006" xmlns:r="http://schemas.openxmlformats.org/officeDocument/2006/relationships" xmlns:w="http://schemas.openxmlformats.org/wordprocessingml/2006/main" xmlns:w14="http://schemas.microsoft.com/office/word/2010/wordml" xmlns:w15="http://schemas.microsoft.com/office/word/2012/wordml" mc:Ignorable="w14 w15">
   <w:docDefaults>
     <w:rPrDefault>
       <w:rPr>
@@ -753,144 +876,378 @@
       </w:pPr>
     </w:pPrDefault>
   </w:docDefaults>
-  <w:latentStyles w:defLockedState="0" w:defUIPriority="99" w:defSemiHidden="1" w:defUnhideWhenUsed="1" w:defQFormat="0" w:count="267">
-    <w:lsdException w:name="Normal" w:semiHidden="0" w:uiPriority="0" w:unhideWhenUsed="0" w:qFormat="1"/>
-    <w:lsdException w:name="heading 1" w:semiHidden="0" w:uiPriority="9" w:unhideWhenUsed="0" w:qFormat="1"/>
-    <w:lsdException w:name="heading 2" w:uiPriority="9" w:qFormat="1"/>
-    <w:lsdException w:name="heading 3" w:uiPriority="9" w:qFormat="1"/>
-    <w:lsdException w:name="heading 4" w:uiPriority="9" w:qFormat="1"/>
-    <w:lsdException w:name="heading 5" w:uiPriority="9" w:qFormat="1"/>
-    <w:lsdException w:name="heading 6" w:uiPriority="9" w:qFormat="1"/>
-    <w:lsdException w:name="heading 7" w:uiPriority="9" w:qFormat="1"/>
-    <w:lsdException w:name="heading 8" w:uiPriority="9" w:qFormat="1"/>
-    <w:lsdException w:name="heading 9" w:uiPriority="9" w:qFormat="1"/>
-    <w:lsdException w:name="toc 1" w:uiPriority="39"/>
-    <w:lsdException w:name="toc 2" w:uiPriority="39"/>
-    <w:lsdException w:name="toc 3" w:uiPriority="39"/>
-    <w:lsdException w:name="toc 4" w:uiPriority="39"/>
-    <w:lsdException w:name="toc 5" w:uiPriority="39"/>
-    <w:lsdException w:name="toc 6" w:uiPriority="39"/>
-    <w:lsdException w:name="toc 7" w:uiPriority="39"/>
-    <w:lsdException w:name="toc 8" w:uiPriority="39"/>
-    <w:lsdException w:name="toc 9" w:uiPriority="39"/>
-    <w:lsdException w:name="caption" w:uiPriority="35" w:qFormat="1"/>
-    <w:lsdException w:name="Title" w:semiHidden="0" w:uiPriority="10" w:unhideWhenUsed="0" w:qFormat="1"/>
-    <w:lsdException w:name="Default Paragraph Font" w:uiPriority="1"/>
-    <w:lsdException w:name="Subtitle" w:semiHidden="0" w:uiPriority="11" w:unhideWhenUsed="0" w:qFormat="1"/>
-    <w:lsdException w:name="Strong" w:semiHidden="0" w:uiPriority="22" w:unhideWhenUsed="0" w:qFormat="1"/>
-    <w:lsdException w:name="Emphasis" w:semiHidden="0" w:uiPriority="20" w:unhideWhenUsed="0" w:qFormat="1"/>
-    <w:lsdException w:name="Table Grid" w:semiHidden="0" w:uiPriority="39" w:unhideWhenUsed="0"/>
-    <w:lsdException w:name="Placeholder Text" w:unhideWhenUsed="0"/>
-    <w:lsdException w:name="No Spacing" w:semiHidden="0" w:uiPriority="1" w:unhideWhenUsed="0" w:qFormat="1"/>
-    <w:lsdException w:name="Light Shading" w:semiHidden="0" w:uiPriority="60" w:unhideWhenUsed="0"/>
-    <w:lsdException w:name="Light List" w:semiHidden="0" w:uiPriority="61" w:unhideWhenUsed="0"/>
-    <w:lsdException w:name="Light Grid" w:semiHidden="0" w:uiPriority="62" w:unhideWhenUsed="0"/>
-    <w:lsdException w:name="Medium Shading 1" w:semiHidden="0" w:uiPriority="63" w:unhideWhenUsed="0"/>
-    <w:lsdException w:name="Medium Shading 2" w:semiHidden="0" w:uiPriority="64" w:unhideWhenUsed="0"/>
-    <w:lsdException w:name="Medium List 1" w:semiHidden="0" w:uiPriority="65" w:unhideWhenUsed="0"/>
-    <w:lsdException w:name="Medium List 2" w:semiHidden="0" w:uiPriority="66" w:unhideWhenUsed="0"/>
-    <w:lsdException w:name="Medium Grid 1" w:semiHidden="0" w:uiPriority="67" w:unhideWhenUsed="0"/>
-    <w:lsdException w:name="Medium Grid 2" w:semiHidden="0" w:uiPriority="68" w:unhideWhenUsed="0"/>
-    <w:lsdException w:name="Medium Grid 3" w:semiHidden="0" w:uiPriority="69" w:unhideWhenUsed="0"/>
-    <w:lsdException w:name="Dark List" w:semiHidden="0" w:uiPriority="70" w:unhideWhenUsed="0"/>
-    <w:lsdException w:name="Colorful Shading" w:semiHidden="0" w:uiPriority="71" w:unhideWhenUsed="0"/>
-    <w:lsdException w:name="Colorful List" w:semiHidden="0" w:uiPriority="72" w:unhideWhenUsed="0"/>
-    <w:lsdException w:name="Colorful Grid" w:semiHidden="0" w:uiPriority="73" w:unhideWhenUsed="0"/>
-    <w:lsdException w:name="Light Shading Accent 1" w:semiHidden="0" w:uiPriority="60" w:unhideWhenUsed="0"/>
-    <w:lsdException w:name="Light List Accent 1" w:semiHidden="0" w:uiPriority="61" w:unhideWhenUsed="0"/>
-    <w:lsdException w:name="Light Grid Accent 1" w:semiHidden="0" w:uiPriority="62" w:unhideWhenUsed="0"/>
-    <w:lsdException w:name="Medium Shading 1 Accent 1" w:semiHidden="0" w:uiPriority="63" w:unhideWhenUsed="0"/>
-    <w:lsdException w:name="Medium Shading 2 Accent 1" w:semiHidden="0" w:uiPriority="64" w:unhideWhenUsed="0"/>
-    <w:lsdException w:name="Medium List 1 Accent 1" w:semiHidden="0" w:uiPriority="65" w:unhideWhenUsed="0"/>
-    <w:lsdException w:name="Revision" w:unhideWhenUsed="0"/>
-    <w:lsdException w:name="List Paragraph" w:semiHidden="0" w:uiPriority="34" w:unhideWhenUsed="0" w:qFormat="1"/>
-    <w:lsdException w:name="Quote" w:semiHidden="0" w:uiPriority="29" w:unhideWhenUsed="0" w:qFormat="1"/>
-    <w:lsdException w:name="Intense Quote" w:semiHidden="0" w:uiPriority="30" w:unhideWhenUsed="0" w:qFormat="1"/>
-    <w:lsdException w:name="Medium List 2 Accent 1" w:semiHidden="0" w:uiPriority="66" w:unhideWhenUsed="0"/>
-    <w:lsdException w:name="Medium Grid 1 Accent 1" w:semiHidden="0" w:uiPriority="67" w:unhideWhenUsed="0"/>
-    <w:lsdException w:name="Medium Grid 2 Accent 1" w:semiHidden="0" w:uiPriority="68" w:unhideWhenUsed="0"/>
-    <w:lsdException w:name="Medium Grid 3 Accent 1" w:semiHidden="0" w:uiPriority="69" w:unhideWhenUsed="0"/>
-    <w:lsdException w:name="Dark List Accent 1" w:semiHidden="0" w:uiPriority="70" w:unhideWhenUsed="0"/>
-    <w:lsdException w:name="Colorful Shading Accent 1" w:semiHidden="0" w:uiPriority="71" w:unhideWhenUsed="0"/>
-    <w:lsdException w:name="Colorful List Accent 1" w:semiHidden="0" w:uiPriority="72" w:unhideWhenUsed="0"/>
-    <w:lsdException w:name="Colorful Grid Accent 1" w:semiHidden="0" w:uiPriority="73" w:unhideWhenUsed="0"/>
-    <w:lsdException w:name="Light Shading Accent 2" w:semiHidden="0" w:uiPriority="60" w:unhideWhenUsed="0"/>
-    <w:lsdException w:name="Light List Accent 2" w:semiHidden="0" w:uiPriority="61" w:unhideWhenUsed="0"/>
-    <w:lsdException w:name="Light Grid Accent 2" w:semiHidden="0" w:uiPriority="62" w:unhideWhenUsed="0"/>
-    <w:lsdException w:name="Medium Shading 1 Accent 2" w:semiHidden="0" w:uiPriority="63" w:unhideWhenUsed="0"/>
-    <w:lsdException w:name="Medium Shading 2 Accent 2" w:semiHidden="0" w:uiPriority="64" w:unhideWhenUsed="0"/>
-    <w:lsdException w:name="Medium List 1 Accent 2" w:semiHidden="0" w:uiPriority="65" w:unhideWhenUsed="0"/>
-    <w:lsdException w:name="Medium List 2 Accent 2" w:semiHidden="0" w:uiPriority="66" w:unhideWhenUsed="0"/>
-    <w:lsdException w:name="Medium Grid 1 Accent 2" w:semiHidden="0" w:uiPriority="67" w:unhideWhenUsed="0"/>
-    <w:lsdException w:name="Medium Grid 2 Accent 2" w:semiHidden="0" w:uiPriority="68" w:unhideWhenUsed="0"/>
-    <w:lsdException w:name="Medium Grid 3 Accent 2" w:semiHidden="0" w:uiPriority="69" w:unhideWhenUsed="0"/>
-    <w:lsdException w:name="Dark List Accent 2" w:semiHidden="0" w:uiPriority="70" w:unhideWhenUsed="0"/>
-    <w:lsdException w:name="Colorful Shading Accent 2" w:semiHidden="0" w:uiPriority="71" w:unhideWhenUsed="0"/>
-    <w:lsdException w:name="Colorful List Accent 2" w:semiHidden="0" w:uiPriority="72" w:unhideWhenUsed="0"/>
-    <w:lsdException w:name="Colorful Grid Accent 2" w:semiHidden="0" w:uiPriority="73" w:unhideWhenUsed="0"/>
-    <w:lsdException w:name="Light Shading Accent 3" w:semiHidden="0" w:uiPriority="60" w:unhideWhenUsed="0"/>
-    <w:lsdException w:name="Light List Accent 3" w:semiHidden="0" w:uiPriority="61" w:unhideWhenUsed="0"/>
-    <w:lsdException w:name="Light Grid Accent 3" w:semiHidden="0" w:uiPriority="62" w:unhideWhenUsed="0"/>
-    <w:lsdException w:name="Medium Shading 1 Accent 3" w:semiHidden="0" w:uiPriority="63" w:unhideWhenUsed="0"/>
-    <w:lsdException w:name="Medium Shading 2 Accent 3" w:semiHidden="0" w:uiPriority="64" w:unhideWhenUsed="0"/>
-    <w:lsdException w:name="Medium List 1 Accent 3" w:semiHidden="0" w:uiPriority="65" w:unhideWhenUsed="0"/>
-    <w:lsdException w:name="Medium List 2 Accent 3" w:semiHidden="0" w:uiPriority="66" w:unhideWhenUsed="0"/>
-    <w:lsdException w:name="Medium Grid 1 Accent 3" w:semiHidden="0" w:uiPriority="67" w:unhideWhenUsed="0"/>
-    <w:lsdException w:name="Medium Grid 2 Accent 3" w:semiHidden="0" w:uiPriority="68" w:unhideWhenUsed="0"/>
-    <w:lsdException w:name="Medium Grid 3 Accent 3" w:semiHidden="0" w:uiPriority="69" w:unhideWhenUsed="0"/>
-    <w:lsdException w:name="Dark List Accent 3" w:semiHidden="0" w:uiPriority="70" w:unhideWhenUsed="0"/>
-    <w:lsdException w:name="Colorful Shading Accent 3" w:semiHidden="0" w:uiPriority="71" w:unhideWhenUsed="0"/>
-    <w:lsdException w:name="Colorful List Accent 3" w:semiHidden="0" w:uiPriority="72" w:unhideWhenUsed="0"/>
-    <w:lsdException w:name="Colorful Grid Accent 3" w:semiHidden="0" w:uiPriority="73" w:unhideWhenUsed="0"/>
-    <w:lsdException w:name="Light Shading Accent 4" w:semiHidden="0" w:uiPriority="60" w:unhideWhenUsed="0"/>
-    <w:lsdException w:name="Light List Accent 4" w:semiHidden="0" w:uiPriority="61" w:unhideWhenUsed="0"/>
-    <w:lsdException w:name="Light Grid Accent 4" w:semiHidden="0" w:uiPriority="62" w:unhideWhenUsed="0"/>
-    <w:lsdException w:name="Medium Shading 1 Accent 4" w:semiHidden="0" w:uiPriority="63" w:unhideWhenUsed="0"/>
-    <w:lsdException w:name="Medium Shading 2 Accent 4" w:semiHidden="0" w:uiPriority="64" w:unhideWhenUsed="0"/>
-    <w:lsdException w:name="Medium List 1 Accent 4" w:semiHidden="0" w:uiPriority="65" w:unhideWhenUsed="0"/>
-    <w:lsdException w:name="Medium List 2 Accent 4" w:semiHidden="0" w:uiPriority="66" w:unhideWhenUsed="0"/>
-    <w:lsdException w:name="Medium Grid 1 Accent 4" w:semiHidden="0" w:uiPriority="67" w:unhideWhenUsed="0"/>
-    <w:lsdException w:name="Medium Grid 2 Accent 4" w:semiHidden="0" w:uiPriority="68" w:unhideWhenUsed="0"/>
-    <w:lsdException w:name="Medium Grid 3 Accent 4" w:semiHidden="0" w:uiPriority="69" w:unhideWhenUsed="0"/>
-    <w:lsdException w:name="Dark List Accent 4" w:semiHidden="0" w:uiPriority="70" w:unhideWhenUsed="0"/>
-    <w:lsdException w:name="Colorful Shading Accent 4" w:semiHidden="0" w:uiPriority="71" w:unhideWhenUsed="0"/>
-    <w:lsdException w:name="Colorful List Accent 4" w:semiHidden="0" w:uiPriority="72" w:unhideWhenUsed="0"/>
-    <w:lsdException w:name="Colorful Grid Accent 4" w:semiHidden="0" w:uiPriority="73" w:unhideWhenUsed="0"/>
-    <w:lsdException w:name="Light Shading Accent 5" w:semiHidden="0" w:uiPriority="60" w:unhideWhenUsed="0"/>
-    <w:lsdException w:name="Light List Accent 5" w:semiHidden="0" w:uiPriority="61" w:unhideWhenUsed="0"/>
-    <w:lsdException w:name="Light Grid Accent 5" w:semiHidden="0" w:uiPriority="62" w:unhideWhenUsed="0"/>
-    <w:lsdException w:name="Medium Shading 1 Accent 5" w:semiHidden="0" w:uiPriority="63" w:unhideWhenUsed="0"/>
-    <w:lsdException w:name="Medium Shading 2 Accent 5" w:semiHidden="0" w:uiPriority="64" w:unhideWhenUsed="0"/>
-    <w:lsdException w:name="Medium List 1 Accent 5" w:semiHidden="0" w:uiPriority="65" w:unhideWhenUsed="0"/>
-    <w:lsdException w:name="Medium List 2 Accent 5" w:semiHidden="0" w:uiPriority="66" w:unhideWhenUsed="0"/>
-    <w:lsdException w:name="Medium Grid 1 Accent 5" w:semiHidden="0" w:uiPriority="67" w:unhideWhenUsed="0"/>
-    <w:lsdException w:name="Medium Grid 2 Accent 5" w:semiHidden="0" w:uiPriority="68" w:unhideWhenUsed="0"/>
-    <w:lsdException w:name="Medium Grid 3 Accent 5" w:semiHidden="0" w:uiPriority="69" w:unhideWhenUsed="0"/>
-    <w:lsdException w:name="Dark List Accent 5" w:semiHidden="0" w:uiPriority="70" w:unhideWhenUsed="0"/>
-    <w:lsdException w:name="Colorful Shading Accent 5" w:semiHidden="0" w:uiPriority="71" w:unhideWhenUsed="0"/>
-    <w:lsdException w:name="Colorful List Accent 5" w:semiHidden="0" w:uiPriority="72" w:unhideWhenUsed="0"/>
-    <w:lsdException w:name="Colorful Grid Accent 5" w:semiHidden="0" w:uiPriority="73" w:unhideWhenUsed="0"/>
-    <w:lsdException w:name="Light Shading Accent 6" w:semiHidden="0" w:uiPriority="60" w:unhideWhenUsed="0"/>
-    <w:lsdException w:name="Light List Accent 6" w:semiHidden="0" w:uiPriority="61" w:unhideWhenUsed="0"/>
-    <w:lsdException w:name="Light Grid Accent 6" w:semiHidden="0" w:uiPriority="62" w:unhideWhenUsed="0"/>
-    <w:lsdException w:name="Medium Shading 1 Accent 6" w:semiHidden="0" w:uiPriority="63" w:unhideWhenUsed="0"/>
-    <w:lsdException w:name="Medium Shading 2 Accent 6" w:semiHidden="0" w:uiPriority="64" w:unhideWhenUsed="0"/>
-    <w:lsdException w:name="Medium List 1 Accent 6" w:semiHidden="0" w:uiPriority="65" w:unhideWhenUsed="0"/>
-    <w:lsdException w:name="Medium List 2 Accent 6" w:semiHidden="0" w:uiPriority="66" w:unhideWhenUsed="0"/>
-    <w:lsdException w:name="Medium Grid 1 Accent 6" w:semiHidden="0" w:uiPriority="67" w:unhideWhenUsed="0"/>
-    <w:lsdException w:name="Medium Grid 2 Accent 6" w:semiHidden="0" w:uiPriority="68" w:unhideWhenUsed="0"/>
-    <w:lsdException w:name="Medium Grid 3 Accent 6" w:semiHidden="0" w:uiPriority="69" w:unhideWhenUsed="0"/>
-    <w:lsdException w:name="Dark List Accent 6" w:semiHidden="0" w:uiPriority="70" w:unhideWhenUsed="0"/>
-    <w:lsdException w:name="Colorful Shading Accent 6" w:semiHidden="0" w:uiPriority="71" w:unhideWhenUsed="0"/>
-    <w:lsdException w:name="Colorful List Accent 6" w:semiHidden="0" w:uiPriority="72" w:unhideWhenUsed="0"/>
-    <w:lsdException w:name="Colorful Grid Accent 6" w:semiHidden="0" w:uiPriority="73" w:unhideWhenUsed="0"/>
-    <w:lsdException w:name="Subtle Emphasis" w:semiHidden="0" w:uiPriority="19" w:unhideWhenUsed="0" w:qFormat="1"/>
-    <w:lsdException w:name="Intense Emphasis" w:semiHidden="0" w:uiPriority="21" w:unhideWhenUsed="0" w:qFormat="1"/>
-    <w:lsdException w:name="Subtle Reference" w:semiHidden="0" w:uiPriority="31" w:unhideWhenUsed="0" w:qFormat="1"/>
-    <w:lsdException w:name="Intense Reference" w:semiHidden="0" w:uiPriority="32" w:unhideWhenUsed="0" w:qFormat="1"/>
-    <w:lsdException w:name="Book Title" w:semiHidden="0" w:uiPriority="33" w:unhideWhenUsed="0" w:qFormat="1"/>
-    <w:lsdException w:name="Bibliography" w:uiPriority="37"/>
-    <w:lsdException w:name="TOC Heading" w:uiPriority="39" w:qFormat="1"/>
+  <w:latentStyles w:defLockedState="0" w:defUIPriority="99" w:defSemiHidden="0" w:defUnhideWhenUsed="0" w:defQFormat="0" w:count="371">
+    <w:lsdException w:name="Normal" w:uiPriority="0" w:qFormat="1"/>
+    <w:lsdException w:name="heading 1" w:uiPriority="9" w:qFormat="1"/>
+    <w:lsdException w:name="heading 2" w:semiHidden="1" w:uiPriority="9" w:unhideWhenUsed="1" w:qFormat="1"/>
+    <w:lsdException w:name="heading 3" w:semiHidden="1" w:uiPriority="9" w:unhideWhenUsed="1" w:qFormat="1"/>
+    <w:lsdException w:name="heading 4" w:semiHidden="1" w:uiPriority="9" w:unhideWhenUsed="1" w:qFormat="1"/>
+    <w:lsdException w:name="heading 5" w:semiHidden="1" w:uiPriority="9" w:unhideWhenUsed="1" w:qFormat="1"/>
+    <w:lsdException w:name="heading 6" w:semiHidden="1" w:uiPriority="9" w:unhideWhenUsed="1" w:qFormat="1"/>
+    <w:lsdException w:name="heading 7" w:semiHidden="1" w:uiPriority="9" w:unhideWhenUsed="1" w:qFormat="1"/>
+    <w:lsdException w:name="heading 8" w:semiHidden="1" w:uiPriority="9" w:unhideWhenUsed="1" w:qFormat="1"/>
+    <w:lsdException w:name="heading 9" w:semiHidden="1" w:uiPriority="9" w:unhideWhenUsed="1" w:qFormat="1"/>
+    <w:lsdException w:name="index 1" w:semiHidden="1" w:unhideWhenUsed="1"/>
+    <w:lsdException w:name="index 2" w:semiHidden="1" w:unhideWhenUsed="1"/>
+    <w:lsdException w:name="index 3" w:semiHidden="1" w:unhideWhenUsed="1"/>
+    <w:lsdException w:name="index 4" w:semiHidden="1" w:unhideWhenUsed="1"/>
+    <w:lsdException w:name="index 5" w:semiHidden="1" w:unhideWhenUsed="1"/>
+    <w:lsdException w:name="index 6" w:semiHidden="1" w:unhideWhenUsed="1"/>
+    <w:lsdException w:name="index 7" w:semiHidden="1" w:unhideWhenUsed="1"/>
+    <w:lsdException w:name="index 8" w:semiHidden="1" w:unhideWhenUsed="1"/>
+    <w:lsdException w:name="index 9" w:semiHidden="1" w:unhideWhenUsed="1"/>
+    <w:lsdException w:name="toc 1" w:semiHidden="1" w:uiPriority="39" w:unhideWhenUsed="1"/>
+    <w:lsdException w:name="toc 2" w:semiHidden="1" w:uiPriority="39" w:unhideWhenUsed="1"/>
+    <w:lsdException w:name="toc 3" w:semiHidden="1" w:uiPriority="39" w:unhideWhenUsed="1"/>
+    <w:lsdException w:name="toc 4" w:semiHidden="1" w:uiPriority="39" w:unhideWhenUsed="1"/>
+    <w:lsdException w:name="toc 5" w:semiHidden="1" w:uiPriority="39" w:unhideWhenUsed="1"/>
+    <w:lsdException w:name="toc 6" w:semiHidden="1" w:uiPriority="39" w:unhideWhenUsed="1"/>
+    <w:lsdException w:name="toc 7" w:semiHidden="1" w:uiPriority="39" w:unhideWhenUsed="1"/>
+    <w:lsdException w:name="toc 8" w:semiHidden="1" w:uiPriority="39" w:unhideWhenUsed="1"/>
+    <w:lsdException w:name="toc 9" w:semiHidden="1" w:uiPriority="39" w:unhideWhenUsed="1"/>
+    <w:lsdException w:name="Normal Indent" w:semiHidden="1" w:unhideWhenUsed="1"/>
+    <w:lsdException w:name="footnote text" w:semiHidden="1" w:unhideWhenUsed="1"/>
+    <w:lsdException w:name="annotation text" w:semiHidden="1" w:unhideWhenUsed="1"/>
+    <w:lsdException w:name="header" w:semiHidden="1" w:unhideWhenUsed="1"/>
+    <w:lsdException w:name="footer" w:semiHidden="1" w:unhideWhenUsed="1"/>
+    <w:lsdException w:name="index heading" w:semiHidden="1" w:unhideWhenUsed="1"/>
+    <w:lsdException w:name="caption" w:semiHidden="1" w:uiPriority="35" w:unhideWhenUsed="1" w:qFormat="1"/>
+    <w:lsdException w:name="table of figures" w:semiHidden="1" w:unhideWhenUsed="1"/>
+    <w:lsdException w:name="envelope address" w:semiHidden="1" w:unhideWhenUsed="1"/>
+    <w:lsdException w:name="envelope return" w:semiHidden="1" w:unhideWhenUsed="1"/>
+    <w:lsdException w:name="footnote reference" w:semiHidden="1" w:unhideWhenUsed="1"/>
+    <w:lsdException w:name="annotation reference" w:semiHidden="1" w:unhideWhenUsed="1"/>
+    <w:lsdException w:name="line number" w:semiHidden="1" w:unhideWhenUsed="1"/>
+    <w:lsdException w:name="page number" w:semiHidden="1" w:unhideWhenUsed="1"/>
+    <w:lsdException w:name="endnote reference" w:semiHidden="1" w:unhideWhenUsed="1"/>
+    <w:lsdException w:name="endnote text" w:semiHidden="1" w:unhideWhenUsed="1"/>
+    <w:lsdException w:name="table of authorities" w:semiHidden="1" w:unhideWhenUsed="1"/>
+    <w:lsdException w:name="macro" w:semiHidden="1" w:unhideWhenUsed="1"/>
+    <w:lsdException w:name="toa heading" w:semiHidden="1" w:unhideWhenUsed="1"/>
+    <w:lsdException w:name="List" w:semiHidden="1" w:unhideWhenUsed="1"/>
+    <w:lsdException w:name="List Bullet" w:semiHidden="1" w:unhideWhenUsed="1"/>
+    <w:lsdException w:name="List Number" w:semiHidden="1" w:unhideWhenUsed="1"/>
+    <w:lsdException w:name="List 2" w:semiHidden="1" w:unhideWhenUsed="1"/>
+    <w:lsdException w:name="List 3" w:semiHidden="1" w:unhideWhenUsed="1"/>
+    <w:lsdException w:name="List 4" w:semiHidden="1" w:unhideWhenUsed="1"/>
+    <w:lsdException w:name="List 5" w:semiHidden="1" w:unhideWhenUsed="1"/>
+    <w:lsdException w:name="List Bullet 2" w:semiHidden="1" w:unhideWhenUsed="1"/>
+    <w:lsdException w:name="List Bullet 3" w:semiHidden="1" w:unhideWhenUsed="1"/>
+    <w:lsdException w:name="List Bullet 4" w:semiHidden="1" w:unhideWhenUsed="1"/>
+    <w:lsdException w:name="List Bullet 5" w:semiHidden="1" w:unhideWhenUsed="1"/>
+    <w:lsdException w:name="List Number 2" w:semiHidden="1" w:unhideWhenUsed="1"/>
+    <w:lsdException w:name="List Number 3" w:semiHidden="1" w:unhideWhenUsed="1"/>
+    <w:lsdException w:name="List Number 4" w:semiHidden="1" w:unhideWhenUsed="1"/>
+    <w:lsdException w:name="List Number 5" w:semiHidden="1" w:unhideWhenUsed="1"/>
+    <w:lsdException w:name="Title" w:uiPriority="10" w:qFormat="1"/>
+    <w:lsdException w:name="Closing" w:semiHidden="1" w:unhideWhenUsed="1"/>
+    <w:lsdException w:name="Signature" w:semiHidden="1" w:unhideWhenUsed="1"/>
+    <w:lsdException w:name="Default Paragraph Font" w:semiHidden="1" w:uiPriority="1" w:unhideWhenUsed="1"/>
+    <w:lsdException w:name="Body Text" w:semiHidden="1" w:unhideWhenUsed="1"/>
+    <w:lsdException w:name="Body Text Indent" w:semiHidden="1" w:unhideWhenUsed="1"/>
+    <w:lsdException w:name="List Continue" w:semiHidden="1" w:unhideWhenUsed="1"/>
+    <w:lsdException w:name="List Continue 2" w:semiHidden="1" w:unhideWhenUsed="1"/>
+    <w:lsdException w:name="List Continue 3" w:semiHidden="1" w:unhideWhenUsed="1"/>
+    <w:lsdException w:name="List Continue 4" w:semiHidden="1" w:unhideWhenUsed="1"/>
+    <w:lsdException w:name="List Continue 5" w:semiHidden="1" w:unhideWhenUsed="1"/>
+    <w:lsdException w:name="Message Header" w:semiHidden="1" w:unhideWhenUsed="1"/>
+    <w:lsdException w:name="Subtitle" w:uiPriority="11" w:qFormat="1"/>
+    <w:lsdException w:name="Salutation" w:semiHidden="1" w:unhideWhenUsed="1"/>
+    <w:lsdException w:name="Date" w:semiHidden="1" w:unhideWhenUsed="1"/>
+    <w:lsdException w:name="Body Text First Indent" w:semiHidden="1" w:unhideWhenUsed="1"/>
+    <w:lsdException w:name="Body Text First Indent 2" w:semiHidden="1" w:unhideWhenUsed="1"/>
+    <w:lsdException w:name="Note Heading" w:semiHidden="1" w:unhideWhenUsed="1"/>
+    <w:lsdException w:name="Body Text 2" w:semiHidden="1" w:unhideWhenUsed="1"/>
+    <w:lsdException w:name="Body Text 3" w:semiHidden="1" w:unhideWhenUsed="1"/>
+    <w:lsdException w:name="Body Text Indent 2" w:semiHidden="1" w:unhideWhenUsed="1"/>
+    <w:lsdException w:name="Body Text Indent 3" w:semiHidden="1" w:unhideWhenUsed="1"/>
+    <w:lsdException w:name="Block Text" w:semiHidden="1" w:unhideWhenUsed="1"/>
+    <w:lsdException w:name="Hyperlink" w:semiHidden="1" w:unhideWhenUsed="1"/>
+    <w:lsdException w:name="FollowedHyperlink" w:semiHidden="1" w:unhideWhenUsed="1"/>
+    <w:lsdException w:name="Strong" w:uiPriority="22" w:qFormat="1"/>
+    <w:lsdException w:name="Emphasis" w:uiPriority="20" w:qFormat="1"/>
+    <w:lsdException w:name="Document Map" w:semiHidden="1" w:unhideWhenUsed="1"/>
+    <w:lsdException w:name="Plain Text" w:semiHidden="1" w:unhideWhenUsed="1"/>
+    <w:lsdException w:name="E-mail Signature" w:semiHidden="1" w:unhideWhenUsed="1"/>
+    <w:lsdException w:name="HTML Top of Form" w:semiHidden="1" w:unhideWhenUsed="1"/>
+    <w:lsdException w:name="HTML Bottom of Form" w:semiHidden="1" w:unhideWhenUsed="1"/>
+    <w:lsdException w:name="Normal (Web)" w:semiHidden="1" w:unhideWhenUsed="1"/>
+    <w:lsdException w:name="HTML Acronym" w:semiHidden="1" w:unhideWhenUsed="1"/>
+    <w:lsdException w:name="HTML Address" w:semiHidden="1" w:unhideWhenUsed="1"/>
+    <w:lsdException w:name="HTML Cite" w:semiHidden="1" w:unhideWhenUsed="1"/>
+    <w:lsdException w:name="HTML Code" w:semiHidden="1" w:unhideWhenUsed="1"/>
+    <w:lsdException w:name="HTML Definition" w:semiHidden="1" w:unhideWhenUsed="1"/>
+    <w:lsdException w:name="HTML Keyboard" w:semiHidden="1" w:unhideWhenUsed="1"/>
+    <w:lsdException w:name="HTML Preformatted" w:semiHidden="1" w:unhideWhenUsed="1"/>
+    <w:lsdException w:name="HTML Sample" w:semiHidden="1" w:unhideWhenUsed="1"/>
+    <w:lsdException w:name="HTML Typewriter" w:semiHidden="1" w:unhideWhenUsed="1"/>
+    <w:lsdException w:name="HTML Variable" w:semiHidden="1" w:unhideWhenUsed="1"/>
+    <w:lsdException w:name="Normal Table" w:semiHidden="1" w:unhideWhenUsed="1"/>
+    <w:lsdException w:name="annotation subject" w:semiHidden="1" w:unhideWhenUsed="1"/>
+    <w:lsdException w:name="No List" w:semiHidden="1" w:unhideWhenUsed="1"/>
+    <w:lsdException w:name="Outline List 1" w:semiHidden="1" w:unhideWhenUsed="1"/>
+    <w:lsdException w:name="Outline List 2" w:semiHidden="1" w:unhideWhenUsed="1"/>
+    <w:lsdException w:name="Outline List 3" w:semiHidden="1" w:unhideWhenUsed="1"/>
+    <w:lsdException w:name="Table Simple 1" w:semiHidden="1" w:unhideWhenUsed="1"/>
+    <w:lsdException w:name="Table Simple 2" w:semiHidden="1" w:unhideWhenUsed="1"/>
+    <w:lsdException w:name="Table Simple 3" w:semiHidden="1" w:unhideWhenUsed="1"/>
+    <w:lsdException w:name="Table Classic 1" w:semiHidden="1" w:unhideWhenUsed="1"/>
+    <w:lsdException w:name="Table Classic 2" w:semiHidden="1" w:unhideWhenUsed="1"/>
+    <w:lsdException w:name="Table Classic 3" w:semiHidden="1" w:unhideWhenUsed="1"/>
+    <w:lsdException w:name="Table Classic 4" w:semiHidden="1" w:unhideWhenUsed="1"/>
+    <w:lsdException w:name="Table Colorful 1" w:semiHidden="1" w:unhideWhenUsed="1"/>
+    <w:lsdException w:name="Table Colorful 2" w:semiHidden="1" w:unhideWhenUsed="1"/>
+    <w:lsdException w:name="Table Colorful 3" w:semiHidden="1" w:unhideWhenUsed="1"/>
+    <w:lsdException w:name="Table Columns 1" w:semiHidden="1" w:unhideWhenUsed="1"/>
+    <w:lsdException w:name="Table Columns 2" w:semiHidden="1" w:unhideWhenUsed="1"/>
+    <w:lsdException w:name="Table Columns 3" w:semiHidden="1" w:unhideWhenUsed="1"/>
+    <w:lsdException w:name="Table Columns 4" w:semiHidden="1" w:unhideWhenUsed="1"/>
+    <w:lsdException w:name="Table Columns 5" w:semiHidden="1" w:unhideWhenUsed="1"/>
+    <w:lsdException w:name="Table Grid 1" w:semiHidden="1" w:unhideWhenUsed="1"/>
+    <w:lsdException w:name="Table Grid 2" w:semiHidden="1" w:unhideWhenUsed="1"/>
+    <w:lsdException w:name="Table Grid 3" w:semiHidden="1" w:unhideWhenUsed="1"/>
+    <w:lsdException w:name="Table Grid 4" w:semiHidden="1" w:unhideWhenUsed="1"/>
+    <w:lsdException w:name="Table Grid 5" w:semiHidden="1" w:unhideWhenUsed="1"/>
+    <w:lsdException w:name="Table Grid 6" w:semiHidden="1" w:unhideWhenUsed="1"/>
+    <w:lsdException w:name="Table Grid 7" w:semiHidden="1" w:unhideWhenUsed="1"/>
+    <w:lsdException w:name="Table Grid 8" w:semiHidden="1" w:unhideWhenUsed="1"/>
+    <w:lsdException w:name="Table List 1" w:semiHidden="1" w:unhideWhenUsed="1"/>
+    <w:lsdException w:name="Table List 2" w:semiHidden="1" w:unhideWhenUsed="1"/>
+    <w:lsdException w:name="Table List 3" w:semiHidden="1" w:unhideWhenUsed="1"/>
+    <w:lsdException w:name="Table List 4" w:semiHidden="1" w:unhideWhenUsed="1"/>
+    <w:lsdException w:name="Table List 5" w:semiHidden="1" w:unhideWhenUsed="1"/>
+    <w:lsdException w:name="Table List 6" w:semiHidden="1" w:unhideWhenUsed="1"/>
+    <w:lsdException w:name="Table List 7" w:semiHidden="1" w:unhideWhenUsed="1"/>
+    <w:lsdException w:name="Table List 8" w:semiHidden="1" w:unhideWhenUsed="1"/>
+    <w:lsdException w:name="Table 3D effects 1" w:semiHidden="1" w:unhideWhenUsed="1"/>
+    <w:lsdException w:name="Table 3D effects 2" w:semiHidden="1" w:unhideWhenUsed="1"/>
+    <w:lsdException w:name="Table 3D effects 3" w:semiHidden="1" w:unhideWhenUsed="1"/>
+    <w:lsdException w:name="Table Contemporary" w:semiHidden="1" w:unhideWhenUsed="1"/>
+    <w:lsdException w:name="Table Elegant" w:semiHidden="1" w:unhideWhenUsed="1"/>
+    <w:lsdException w:name="Table Professional" w:semiHidden="1" w:unhideWhenUsed="1"/>
+    <w:lsdException w:name="Table Subtle 1" w:semiHidden="1" w:unhideWhenUsed="1"/>
+    <w:lsdException w:name="Table Subtle 2" w:semiHidden="1" w:unhideWhenUsed="1"/>
+    <w:lsdException w:name="Table Web 1" w:semiHidden="1" w:unhideWhenUsed="1"/>
+    <w:lsdException w:name="Table Web 2" w:semiHidden="1" w:unhideWhenUsed="1"/>
+    <w:lsdException w:name="Table Web 3" w:semiHidden="1" w:unhideWhenUsed="1"/>
+    <w:lsdException w:name="Balloon Text" w:semiHidden="1" w:unhideWhenUsed="1"/>
+    <w:lsdException w:name="Table Grid" w:uiPriority="39"/>
+    <w:lsdException w:name="Table Theme" w:semiHidden="1" w:unhideWhenUsed="1"/>
+    <w:lsdException w:name="Placeholder Text" w:semiHidden="1"/>
+    <w:lsdException w:name="No Spacing" w:uiPriority="1" w:qFormat="1"/>
+    <w:lsdException w:name="Light Shading" w:uiPriority="60"/>
+    <w:lsdException w:name="Light List" w:uiPriority="61"/>
+    <w:lsdException w:name="Light Grid" w:uiPriority="62"/>
+    <w:lsdException w:name="Medium Shading 1" w:uiPriority="63"/>
+    <w:lsdException w:name="Medium Shading 2" w:uiPriority="64"/>
+    <w:lsdException w:name="Medium List 1" w:uiPriority="65"/>
+    <w:lsdException w:name="Medium List 2" w:uiPriority="66"/>
+    <w:lsdException w:name="Medium Grid 1" w:uiPriority="67"/>
+    <w:lsdException w:name="Medium Grid 2" w:uiPriority="68"/>
+    <w:lsdException w:name="Medium Grid 3" w:uiPriority="69"/>
+    <w:lsdException w:name="Dark List" w:uiPriority="70"/>
+    <w:lsdException w:name="Colorful Shading" w:uiPriority="71"/>
+    <w:lsdException w:name="Colorful List" w:uiPriority="72"/>
+    <w:lsdException w:name="Colorful Grid" w:uiPriority="73"/>
+    <w:lsdException w:name="Light Shading Accent 1" w:uiPriority="60"/>
+    <w:lsdException w:name="Light List Accent 1" w:uiPriority="61"/>
+    <w:lsdException w:name="Light Grid Accent 1" w:uiPriority="62"/>
+    <w:lsdException w:name="Medium Shading 1 Accent 1" w:uiPriority="63"/>
+    <w:lsdException w:name="Medium Shading 2 Accent 1" w:uiPriority="64"/>
+    <w:lsdException w:name="Medium List 1 Accent 1" w:uiPriority="65"/>
+    <w:lsdException w:name="Revision" w:semiHidden="1"/>
+    <w:lsdException w:name="List Paragraph" w:uiPriority="34" w:qFormat="1"/>
+    <w:lsdException w:name="Quote" w:uiPriority="29" w:qFormat="1"/>
+    <w:lsdException w:name="Intense Quote" w:uiPriority="30" w:qFormat="1"/>
+    <w:lsdException w:name="Medium List 2 Accent 1" w:uiPriority="66"/>
+    <w:lsdException w:name="Medium Grid 1 Accent 1" w:uiPriority="67"/>
+    <w:lsdException w:name="Medium Grid 2 Accent 1" w:uiPriority="68"/>
+    <w:lsdException w:name="Medium Grid 3 Accent 1" w:uiPriority="69"/>
+    <w:lsdException w:name="Dark List Accent 1" w:uiPriority="70"/>
+    <w:lsdException w:name="Colorful Shading Accent 1" w:uiPriority="71"/>
+    <w:lsdException w:name="Colorful List Accent 1" w:uiPriority="72"/>
+    <w:lsdException w:name="Colorful Grid Accent 1" w:uiPriority="73"/>
+    <w:lsdException w:name="Light Shading Accent 2" w:uiPriority="60"/>
+    <w:lsdException w:name="Light List Accent 2" w:uiPriority="61"/>
+    <w:lsdException w:name="Light Grid Accent 2" w:uiPriority="62"/>
+    <w:lsdException w:name="Medium Shading 1 Accent 2" w:uiPriority="63"/>
+    <w:lsdException w:name="Medium Shading 2 Accent 2" w:uiPriority="64"/>
+    <w:lsdException w:name="Medium List 1 Accent 2" w:uiPriority="65"/>
+    <w:lsdException w:name="Medium List 2 Accent 2" w:uiPriority="66"/>
+    <w:lsdException w:name="Medium Grid 1 Accent 2" w:uiPriority="67"/>
+    <w:lsdException w:name="Medium Grid 2 Accent 2" w:uiPriority="68"/>
+    <w:lsdException w:name="Medium Grid 3 Accent 2" w:uiPriority="69"/>
+    <w:lsdException w:name="Dark List Accent 2" w:uiPriority="70"/>
+    <w:lsdException w:name="Colorful Shading Accent 2" w:uiPriority="71"/>
+    <w:lsdException w:name="Colorful List Accent 2" w:uiPriority="72"/>
+    <w:lsdException w:name="Colorful Grid Accent 2" w:uiPriority="73"/>
+    <w:lsdException w:name="Light Shading Accent 3" w:uiPriority="60"/>
+    <w:lsdException w:name="Light List Accent 3" w:uiPriority="61"/>
+    <w:lsdException w:name="Light Grid Accent 3" w:uiPriority="62"/>
+    <w:lsdException w:name="Medium Shading 1 Accent 3" w:uiPriority="63"/>
+    <w:lsdException w:name="Medium Shading 2 Accent 3" w:uiPriority="64"/>
+    <w:lsdException w:name="Medium List 1 Accent 3" w:uiPriority="65"/>
+    <w:lsdException w:name="Medium List 2 Accent 3" w:uiPriority="66"/>
+    <w:lsdException w:name="Medium Grid 1 Accent 3" w:uiPriority="67"/>
+    <w:lsdException w:name="Medium Grid 2 Accent 3" w:uiPriority="68"/>
+    <w:lsdException w:name="Medium Grid 3 Accent 3" w:uiPriority="69"/>
+    <w:lsdException w:name="Dark List Accent 3" w:uiPriority="70"/>
+    <w:lsdException w:name="Colorful Shading Accent 3" w:uiPriority="71"/>
+    <w:lsdException w:name="Colorful List Accent 3" w:uiPriority="72"/>
+    <w:lsdException w:name="Colorful Grid Accent 3" w:uiPriority="73"/>
+    <w:lsdException w:name="Light Shading Accent 4" w:uiPriority="60"/>
+    <w:lsdException w:name="Light List Accent 4" w:uiPriority="61"/>
+    <w:lsdException w:name="Light Grid Accent 4" w:uiPriority="62"/>
+    <w:lsdException w:name="Medium Shading 1 Accent 4" w:uiPriority="63"/>
+    <w:lsdException w:name="Medium Shading 2 Accent 4" w:uiPriority="64"/>
+    <w:lsdException w:name="Medium List 1 Accent 4" w:uiPriority="65"/>
+    <w:lsdException w:name="Medium List 2 Accent 4" w:uiPriority="66"/>
+    <w:lsdException w:name="Medium Grid 1 Accent 4" w:uiPriority="67"/>
+    <w:lsdException w:name="Medium Grid 2 Accent 4" w:uiPriority="68"/>
+    <w:lsdException w:name="Medium Grid 3 Accent 4" w:uiPriority="69"/>
+    <w:lsdException w:name="Dark List Accent 4" w:uiPriority="70"/>
+    <w:lsdException w:name="Colorful Shading Accent 4" w:uiPriority="71"/>
+    <w:lsdException w:name="Colorful List Accent 4" w:uiPriority="72"/>
+    <w:lsdException w:name="Colorful Grid Accent 4" w:uiPriority="73"/>
+    <w:lsdException w:name="Light Shading Accent 5" w:uiPriority="60"/>
+    <w:lsdException w:name="Light List Accent 5" w:uiPriority="61"/>
+    <w:lsdException w:name="Light Grid Accent 5" w:uiPriority="62"/>
+    <w:lsdException w:name="Medium Shading 1 Accent 5" w:uiPriority="63"/>
+    <w:lsdException w:name="Medium Shading 2 Accent 5" w:uiPriority="64"/>
+    <w:lsdException w:name="Medium List 1 Accent 5" w:uiPriority="65"/>
+    <w:lsdException w:name="Medium List 2 Accent 5" w:uiPriority="66"/>
+    <w:lsdException w:name="Medium Grid 1 Accent 5" w:uiPriority="67"/>
+    <w:lsdException w:name="Medium Grid 2 Accent 5" w:uiPriority="68"/>
+    <w:lsdException w:name="Medium Grid 3 Accent 5" w:uiPriority="69"/>
+    <w:lsdException w:name="Dark List Accent 5" w:uiPriority="70"/>
+    <w:lsdException w:name="Colorful Shading Accent 5" w:uiPriority="71"/>
+    <w:lsdException w:name="Colorful List Accent 5" w:uiPriority="72"/>
+    <w:lsdException w:name="Colorful Grid Accent 5" w:uiPriority="73"/>
+    <w:lsdException w:name="Light Shading Accent 6" w:uiPriority="60"/>
+    <w:lsdException w:name="Light List Accent 6" w:uiPriority="61"/>
+    <w:lsdException w:name="Light Grid Accent 6" w:uiPriority="62"/>
+    <w:lsdException w:name="Medium Shading 1 Accent 6" w:uiPriority="63"/>
+    <w:lsdException w:name="Medium Shading 2 Accent 6" w:uiPriority="64"/>
+    <w:lsdException w:name="Medium List 1 Accent 6" w:uiPriority="65"/>
+    <w:lsdException w:name="Medium List 2 Accent 6" w:uiPriority="66"/>
+    <w:lsdException w:name="Medium Grid 1 Accent 6" w:uiPriority="67"/>
+    <w:lsdException w:name="Medium Grid 2 Accent 6" w:uiPriority="68"/>
+    <w:lsdException w:name="Medium Grid 3 Accent 6" w:uiPriority="69"/>
+    <w:lsdException w:name="Dark List Accent 6" w:uiPriority="70"/>
+    <w:lsdException w:name="Colorful Shading Accent 6" w:uiPriority="71"/>
+    <w:lsdException w:name="Colorful List Accent 6" w:uiPriority="72"/>
+    <w:lsdException w:name="Colorful Grid Accent 6" w:uiPriority="73"/>
+    <w:lsdException w:name="Subtle Emphasis" w:uiPriority="19" w:qFormat="1"/>
+    <w:lsdException w:name="Intense Emphasis" w:uiPriority="21" w:qFormat="1"/>
+    <w:lsdException w:name="Subtle Reference" w:uiPriority="31" w:qFormat="1"/>
+    <w:lsdException w:name="Intense Reference" w:uiPriority="32" w:qFormat="1"/>
+    <w:lsdException w:name="Book Title" w:uiPriority="33" w:qFormat="1"/>
+    <w:lsdException w:name="Bibliography" w:semiHidden="1" w:uiPriority="37" w:unhideWhenUsed="1"/>
+    <w:lsdException w:name="TOC Heading" w:semiHidden="1" w:uiPriority="39" w:unhideWhenUsed="1" w:qFormat="1"/>
+    <w:lsdException w:name="Plain Table 1" w:uiPriority="41"/>
+    <w:lsdException w:name="Plain Table 2" w:uiPriority="42"/>
+    <w:lsdException w:name="Plain Table 3" w:uiPriority="43"/>
+    <w:lsdException w:name="Plain Table 4" w:uiPriority="44"/>
+    <w:lsdException w:name="Plain Table 5" w:uiPriority="45"/>
+    <w:lsdException w:name="Grid Table Light" w:uiPriority="40"/>
+    <w:lsdException w:name="Grid Table 1 Light" w:uiPriority="46"/>
+    <w:lsdException w:name="Grid Table 2" w:uiPriority="47"/>
+    <w:lsdException w:name="Grid Table 3" w:uiPriority="48"/>
+    <w:lsdException w:name="Grid Table 4" w:uiPriority="49"/>
+    <w:lsdException w:name="Grid Table 5 Dark" w:uiPriority="50"/>
+    <w:lsdException w:name="Grid Table 6 Colorful" w:uiPriority="51"/>
+    <w:lsdException w:name="Grid Table 7 Colorful" w:uiPriority="52"/>
+    <w:lsdException w:name="Grid Table 1 Light Accent 1" w:uiPriority="46"/>
+    <w:lsdException w:name="Grid Table 2 Accent 1" w:uiPriority="47"/>
+    <w:lsdException w:name="Grid Table 3 Accent 1" w:uiPriority="48"/>
+    <w:lsdException w:name="Grid Table 4 Accent 1" w:uiPriority="49"/>
+    <w:lsdException w:name="Grid Table 5 Dark Accent 1" w:uiPriority="50"/>
+    <w:lsdException w:name="Grid Table 6 Colorful Accent 1" w:uiPriority="51"/>
+    <w:lsdException w:name="Grid Table 7 Colorful Accent 1" w:uiPriority="52"/>
+    <w:lsdException w:name="Grid Table 1 Light Accent 2" w:uiPriority="46"/>
+    <w:lsdException w:name="Grid Table 2 Accent 2" w:uiPriority="47"/>
+    <w:lsdException w:name="Grid Table 3 Accent 2" w:uiPriority="48"/>
+    <w:lsdException w:name="Grid Table 4 Accent 2" w:uiPriority="49"/>
+    <w:lsdException w:name="Grid Table 5 Dark Accent 2" w:uiPriority="50"/>
+    <w:lsdException w:name="Grid Table 6 Colorful Accent 2" w:uiPriority="51"/>
+    <w:lsdException w:name="Grid Table 7 Colorful Accent 2" w:uiPriority="52"/>
+    <w:lsdException w:name="Grid Table 1 Light Accent 3" w:uiPriority="46"/>
+    <w:lsdException w:name="Grid Table 2 Accent 3" w:uiPriority="47"/>
+    <w:lsdException w:name="Grid Table 3 Accent 3" w:uiPriority="48"/>
+    <w:lsdException w:name="Grid Table 4 Accent 3" w:uiPriority="49"/>
+    <w:lsdException w:name="Grid Table 5 Dark Accent 3" w:uiPriority="50"/>
+    <w:lsdException w:name="Grid Table 6 Colorful Accent 3" w:uiPriority="51"/>
+    <w:lsdException w:name="Grid Table 7 Colorful Accent 3" w:uiPriority="52"/>
+    <w:lsdException w:name="Grid Table 1 Light Accent 4" w:uiPriority="46"/>
+    <w:lsdException w:name="Grid Table 2 Accent 4" w:uiPriority="47"/>
+    <w:lsdException w:name="Grid Table 3 Accent 4" w:uiPriority="48"/>
+    <w:lsdException w:name="Grid Table 4 Accent 4" w:uiPriority="49"/>
+    <w:lsdException w:name="Grid Table 5 Dark Accent 4" w:uiPriority="50"/>
+    <w:lsdException w:name="Grid Table 6 Colorful Accent 4" w:uiPriority="51"/>
+    <w:lsdException w:name="Grid Table 7 Colorful Accent 4" w:uiPriority="52"/>
+    <w:lsdException w:name="Grid Table 1 Light Accent 5" w:uiPriority="46"/>
+    <w:lsdException w:name="Grid Table 2 Accent 5" w:uiPriority="47"/>
+    <w:lsdException w:name="Grid Table 3 Accent 5" w:uiPriority="48"/>
+    <w:lsdException w:name="Grid Table 4 Accent 5" w:uiPriority="49"/>
+    <w:lsdException w:name="Grid Table 5 Dark Accent 5" w:uiPriority="50"/>
+    <w:lsdException w:name="Grid Table 6 Colorful Accent 5" w:uiPriority="51"/>
+    <w:lsdException w:name="Grid Table 7 Colorful Accent 5" w:uiPriority="52"/>
+    <w:lsdException w:name="Grid Table 1 Light Accent 6" w:uiPriority="46"/>
+    <w:lsdException w:name="Grid Table 2 Accent 6" w:uiPriority="47"/>
+    <w:lsdException w:name="Grid Table 3 Accent 6" w:uiPriority="48"/>
+    <w:lsdException w:name="Grid Table 4 Accent 6" w:uiPriority="49"/>
+    <w:lsdException w:name="Grid Table 5 Dark Accent 6" w:uiPriority="50"/>
+    <w:lsdException w:name="Grid Table 6 Colorful Accent 6" w:uiPriority="51"/>
+    <w:lsdException w:name="Grid Table 7 Colorful Accent 6" w:uiPriority="52"/>
+    <w:lsdException w:name="List Table 1 Light" w:uiPriority="46"/>
+    <w:lsdException w:name="List Table 2" w:uiPriority="47"/>
+    <w:lsdException w:name="List Table 3" w:uiPriority="48"/>
+    <w:lsdException w:name="List Table 4" w:uiPriority="49"/>
+    <w:lsdException w:name="List Table 5 Dark" w:uiPriority="50"/>
+    <w:lsdException w:name="List Table 6 Colorful" w:uiPriority="51"/>
+    <w:lsdException w:name="List Table 7 Colorful" w:uiPriority="52"/>
+    <w:lsdException w:name="List Table 1 Light Accent 1" w:uiPriority="46"/>
+    <w:lsdException w:name="List Table 2 Accent 1" w:uiPriority="47"/>
+    <w:lsdException w:name="List Table 3 Accent 1" w:uiPriority="48"/>
+    <w:lsdException w:name="List Table 4 Accent 1" w:uiPriority="49"/>
+    <w:lsdException w:name="List Table 5 Dark Accent 1" w:uiPriority="50"/>
+    <w:lsdException w:name="List Table 6 Colorful Accent 1" w:uiPriority="51"/>
+    <w:lsdException w:name="List Table 7 Colorful Accent 1" w:uiPriority="52"/>
+    <w:lsdException w:name="List Table 1 Light Accent 2" w:uiPriority="46"/>
+    <w:lsdException w:name="List Table 2 Accent 2" w:uiPriority="47"/>
+    <w:lsdException w:name="List Table 3 Accent 2" w:uiPriority="48"/>
+    <w:lsdException w:name="List Table 4 Accent 2" w:uiPriority="49"/>
+    <w:lsdException w:name="List Table 5 Dark Accent 2" w:uiPriority="50"/>
+    <w:lsdException w:name="List Table 6 Colorful Accent 2" w:uiPriority="51"/>
+    <w:lsdException w:name="List Table 7 Colorful Accent 2" w:uiPriority="52"/>
+    <w:lsdException w:name="List Table 1 Light Accent 3" w:uiPriority="46"/>
+    <w:lsdException w:name="List Table 2 Accent 3" w:uiPriority="47"/>
+    <w:lsdException w:name="List Table 3 Accent 3" w:uiPriority="48"/>
+    <w:lsdException w:name="List Table 4 Accent 3" w:uiPriority="49"/>
+    <w:lsdException w:name="List Table 5 Dark Accent 3" w:uiPriority="50"/>
+    <w:lsdException w:name="List Table 6 Colorful Accent 3" w:uiPriority="51"/>
+    <w:lsdException w:name="List Table 7 Colorful Accent 3" w:uiPriority="52"/>
+    <w:lsdException w:name="List Table 1 Light Accent 4" w:uiPriority="46"/>
+    <w:lsdException w:name="List Table 2 Accent 4" w:uiPriority="47"/>
+    <w:lsdException w:name="List Table 3 Accent 4" w:uiPriority="48"/>
+    <w:lsdException w:name="List Table 4 Accent 4" w:uiPriority="49"/>
+    <w:lsdException w:name="List Table 5 Dark Accent 4" w:uiPriority="50"/>
+    <w:lsdException w:name="List Table 6 Colorful Accent 4" w:uiPriority="51"/>
+    <w:lsdException w:name="List Table 7 Colorful Accent 4" w:uiPriority="52"/>
+    <w:lsdException w:name="List Table 1 Light Accent 5" w:uiPriority="46"/>
+    <w:lsdException w:name="List Table 2 Accent 5" w:uiPriority="47"/>
+    <w:lsdException w:name="List Table 3 Accent 5" w:uiPriority="48"/>
+    <w:lsdException w:name="List Table 4 Accent 5" w:uiPriority="49"/>
+    <w:lsdException w:name="List Table 5 Dark Accent 5" w:uiPriority="50"/>
+    <w:lsdException w:name="List Table 6 Colorful Accent 5" w:uiPriority="51"/>
+    <w:lsdException w:name="List Table 7 Colorful Accent 5" w:uiPriority="52"/>
+    <w:lsdException w:name="List Table 1 Light Accent 6" w:uiPriority="46"/>
+    <w:lsdException w:name="List Table 2 Accent 6" w:uiPriority="47"/>
+    <w:lsdException w:name="List Table 3 Accent 6" w:uiPriority="48"/>
+    <w:lsdException w:name="List Table 4 Accent 6" w:uiPriority="49"/>
+    <w:lsdException w:name="List Table 5 Dark Accent 6" w:uiPriority="50"/>
+    <w:lsdException w:name="List Table 6 Colorful Accent 6" w:uiPriority="51"/>
+    <w:lsdException w:name="List Table 7 Colorful Accent 6" w:uiPriority="52"/>
   </w:latentStyles>
   <w:style w:type="paragraph" w:default="1" w:styleId="Normal">
     <w:name w:val="Normal"/>
@@ -1014,7 +1371,6 @@
     <w:uiPriority w:val="99"/>
     <w:semiHidden/>
     <w:unhideWhenUsed/>
-    <w:qFormat/>
     <w:tblPr>
       <w:tblInd w:w="0" w:type="dxa"/>
       <w:tblCellMar>
@@ -1167,10 +1523,10 @@
   <a:themeElements>
     <a:clrScheme name="Office">
       <a:dk1>
-        <a:sysClr val="windowText" lastClr="000000"/>
+        <a:sysClr val="windowText" lastClr="555555"/>
       </a:dk1>
       <a:lt1>
-        <a:sysClr val="window" lastClr="FFFFFF"/>
+        <a:sysClr val="window" lastClr="232323"/>
       </a:lt1>
       <a:dk2>
         <a:srgbClr val="44546A"/>
@@ -1417,7 +1773,7 @@
   <a:extraClrSchemeLst/>
   <a:extLst>
     <a:ext uri="{05A4C25C-085E-4340-85A3-A5531E510DB2}">
-      <thm15:themeFamily xmlns="" xmlns:thm15="http://schemas.microsoft.com/office/thememl/2012/main" name="Office Theme" id="{62F939B6-93AF-4DB8-9C6B-D6C7DFDC589F}" vid="{4A3C46E8-61CC-4603-A589-7422A47A8E4A}"/>
+      <thm15:themeFamily xmlns:thm15="http://schemas.microsoft.com/office/thememl/2012/main" name="Office Theme" id="{62F939B6-93AF-4DB8-9C6B-D6C7DFDC589F}" vid="{4A3C46E8-61CC-4603-A589-7422A47A8E4A}"/>
     </a:ext>
   </a:extLst>
 </a:theme>

</xml_diff>